<commit_message>
Proyecto final POO v1.2
</commit_message>
<xml_diff>
--- a/PROGRAMACIÓN/Java universidad/12_ProyectoFinalPOO/Zoologico Interactivo.docx
+++ b/PROGRAMACIÓN/Java universidad/12_ProyectoFinalPOO/Zoologico Interactivo.docx
@@ -1,6 +1,6 @@
 
 <file path=word/document.xml><?xml version="1.0" encoding="utf-8"?>
-<w:document xmlns:wpc="http://schemas.microsoft.com/office/word/2010/wordprocessingCanvas" xmlns:cx="http://schemas.microsoft.com/office/drawing/2014/chartex" xmlns:cx1="http://schemas.microsoft.com/office/drawing/2015/9/8/chartex" xmlns:cx2="http://schemas.microsoft.com/office/drawing/2015/10/21/chartex" xmlns:cx3="http://schemas.microsoft.com/office/drawing/2016/5/9/chartex" xmlns:cx4="http://schemas.microsoft.com/office/drawing/2016/5/10/chartex" xmlns:cx5="http://schemas.microsoft.com/office/drawing/2016/5/11/chartex" xmlns:cx6="http://schemas.microsoft.com/office/drawing/2016/5/12/chartex" xmlns:cx7="http://schemas.microsoft.com/office/drawing/2016/5/13/chartex" xmlns:cx8="http://schemas.microsoft.com/office/drawing/2016/5/14/chartex" xmlns:mc="http://schemas.openxmlformats.org/markup-compatibility/2006" xmlns:aink="http://schemas.microsoft.com/office/drawing/2016/ink" xmlns:am3d="http://schemas.microsoft.com/office/drawing/2017/model3d" xmlns:o="urn:schemas-microsoft-com:office:office" xmlns:oel="http://schemas.microsoft.com/office/2019/extlst" xmlns:r="http://schemas.openxmlformats.org/officeDocument/2006/relationships" xmlns:m="http://schemas.openxmlformats.org/officeDocument/2006/math" xmlns:v="urn:schemas-microsoft-com:vml" xmlns:wp14="http://schemas.microsoft.com/office/word/2010/wordprocessingDrawing" xmlns:wp="http://schemas.openxmlformats.org/drawingml/2006/wordprocessingDrawing" xmlns:w10="urn:schemas-microsoft-com:office:word" xmlns:w="http://schemas.openxmlformats.org/wordprocessingml/2006/main" xmlns:w14="http://schemas.microsoft.com/office/word/2010/wordml" xmlns:w15="http://schemas.microsoft.com/office/word/2012/wordml" xmlns:w16cex="http://schemas.microsoft.com/office/word/2018/wordml/cex" xmlns:w16cid="http://schemas.microsoft.com/office/word/2016/wordml/cid" xmlns:w16="http://schemas.microsoft.com/office/word/2018/wordml" xmlns:w16du="http://schemas.microsoft.com/office/word/2023/wordml/word16du" xmlns:w16sdtdh="http://schemas.microsoft.com/office/word/2020/wordml/sdtdatahash" xmlns:w16se="http://schemas.microsoft.com/office/word/2015/wordml/symex" xmlns:wpg="http://schemas.microsoft.com/office/word/2010/wordprocessingGroup" xmlns:wpi="http://schemas.microsoft.com/office/word/2010/wordprocessingInk" xmlns:wne="http://schemas.microsoft.com/office/word/2006/wordml" xmlns:wps="http://schemas.microsoft.com/office/word/2010/wordprocessingShape" mc:Ignorable="w14 w15 w16se w16cid w16 w16cex w16sdtdh w16du wp14">
+<w:document xmlns:wpc="http://schemas.microsoft.com/office/word/2010/wordprocessingCanvas" xmlns:cx="http://schemas.microsoft.com/office/drawing/2014/chartex" xmlns:cx1="http://schemas.microsoft.com/office/drawing/2015/9/8/chartex" xmlns:cx2="http://schemas.microsoft.com/office/drawing/2015/10/21/chartex" xmlns:cx3="http://schemas.microsoft.com/office/drawing/2016/5/9/chartex" xmlns:cx4="http://schemas.microsoft.com/office/drawing/2016/5/10/chartex" xmlns:cx5="http://schemas.microsoft.com/office/drawing/2016/5/11/chartex" xmlns:cx6="http://schemas.microsoft.com/office/drawing/2016/5/12/chartex" xmlns:cx7="http://schemas.microsoft.com/office/drawing/2016/5/13/chartex" xmlns:cx8="http://schemas.microsoft.com/office/drawing/2016/5/14/chartex" xmlns:mc="http://schemas.openxmlformats.org/markup-compatibility/2006" xmlns:aink="http://schemas.microsoft.com/office/drawing/2016/ink" xmlns:am3d="http://schemas.microsoft.com/office/drawing/2017/model3d" xmlns:o="urn:schemas-microsoft-com:office:office" xmlns:r="http://schemas.openxmlformats.org/officeDocument/2006/relationships" xmlns:m="http://schemas.openxmlformats.org/officeDocument/2006/math" xmlns:v="urn:schemas-microsoft-com:vml" xmlns:wp14="http://schemas.microsoft.com/office/word/2010/wordprocessingDrawing" xmlns:wp="http://schemas.openxmlformats.org/drawingml/2006/wordprocessingDrawing" xmlns:w10="urn:schemas-microsoft-com:office:word" xmlns:w="http://schemas.openxmlformats.org/wordprocessingml/2006/main" xmlns:w14="http://schemas.microsoft.com/office/word/2010/wordml" xmlns:w15="http://schemas.microsoft.com/office/word/2012/wordml" xmlns:w16cex="http://schemas.microsoft.com/office/word/2018/wordml/cex" xmlns:w16cid="http://schemas.microsoft.com/office/word/2016/wordml/cid" xmlns:w16="http://schemas.microsoft.com/office/word/2018/wordml" xmlns:w16sdtdh="http://schemas.microsoft.com/office/word/2020/wordml/sdtdatahash" xmlns:w16se="http://schemas.microsoft.com/office/word/2015/wordml/symex" xmlns:wpg="http://schemas.microsoft.com/office/word/2010/wordprocessingGroup" xmlns:wpi="http://schemas.microsoft.com/office/word/2010/wordprocessingInk" xmlns:wne="http://schemas.microsoft.com/office/word/2006/wordml" xmlns:wps="http://schemas.microsoft.com/office/word/2010/wordprocessingShape" mc:Ignorable="w14 w15 w16se w16cid w16 w16cex w16sdtdh wp14">
   <w:body>
     <w:p>
       <w:pPr>
@@ -339,8 +339,14 @@
           <w:tab w:val="num" w:pos="720"/>
         </w:tabs>
         <w:jc w:val="both"/>
-      </w:pPr>
-      <w:r>
+        <w:rPr>
+          <w:highlight w:val="green"/>
+        </w:rPr>
+      </w:pPr>
+      <w:r>
+        <w:rPr>
+          <w:highlight w:val="green"/>
+        </w:rPr>
         <w:lastRenderedPageBreak/>
         <w:t>Implementar relaciones de asociación, agregación y composición entre clases para modelar adecuadamente la estructura del zoológico.</w:t>
       </w:r>
@@ -355,8 +361,14 @@
           <w:tab w:val="num" w:pos="720"/>
         </w:tabs>
         <w:jc w:val="both"/>
-      </w:pPr>
-      <w:r>
+        <w:rPr>
+          <w:highlight w:val="green"/>
+        </w:rPr>
+      </w:pPr>
+      <w:r>
+        <w:rPr>
+          <w:highlight w:val="green"/>
+        </w:rPr>
         <w:t>Usar herencia para manejar distintas especies de animales con sus características y comportamientos particulares.</w:t>
       </w:r>
     </w:p>
@@ -370,8 +382,14 @@
           <w:tab w:val="num" w:pos="720"/>
         </w:tabs>
         <w:jc w:val="both"/>
-      </w:pPr>
-      <w:r>
+        <w:rPr>
+          <w:highlight w:val="green"/>
+        </w:rPr>
+      </w:pPr>
+      <w:r>
+        <w:rPr>
+          <w:highlight w:val="green"/>
+        </w:rPr>
         <w:t>Aplicar polimorfismo para las interacciones de los visitantes con los animales.</w:t>
       </w:r>
     </w:p>
@@ -385,17 +403,35 @@
           <w:tab w:val="num" w:pos="720"/>
         </w:tabs>
         <w:jc w:val="both"/>
-      </w:pPr>
-      <w:r>
+        <w:rPr>
+          <w:highlight w:val="red"/>
+        </w:rPr>
+      </w:pPr>
+      <w:r>
+        <w:rPr>
+          <w:highlight w:val="red"/>
+        </w:rPr>
         <w:t xml:space="preserve">Utilizar </w:t>
       </w:r>
       <w:proofErr w:type="spellStart"/>
       <w:r>
+        <w:rPr>
+          <w:highlight w:val="red"/>
+        </w:rPr>
         <w:t>templates</w:t>
       </w:r>
       <w:proofErr w:type="spellEnd"/>
       <w:r>
+        <w:rPr>
+          <w:highlight w:val="red"/>
+        </w:rPr>
         <w:t xml:space="preserve"> para permitir el almacenamiento de diferentes tipos de animales y visitantes en listas dinámicas.</w:t>
+      </w:r>
+      <w:r>
+        <w:rPr>
+          <w:highlight w:val="red"/>
+        </w:rPr>
+        <w:t xml:space="preserve"> Opcional</w:t>
       </w:r>
     </w:p>
     <w:p>
@@ -408,8 +444,14 @@
           <w:tab w:val="num" w:pos="720"/>
         </w:tabs>
         <w:jc w:val="both"/>
-      </w:pPr>
-      <w:r>
+        <w:rPr>
+          <w:highlight w:val="yellow"/>
+        </w:rPr>
+      </w:pPr>
+      <w:r>
+        <w:rPr>
+          <w:highlight w:val="yellow"/>
+        </w:rPr>
         <w:t>Incorporar excepciones para manejar errores comunes, como la falta de espacios en una zona o un visitante intentando interactuar con un animal no disponible.</w:t>
       </w:r>
     </w:p>
@@ -423,19 +465,37 @@
           <w:tab w:val="num" w:pos="720"/>
         </w:tabs>
         <w:jc w:val="both"/>
-      </w:pPr>
-      <w:r>
+        <w:rPr>
+          <w:highlight w:val="green"/>
+        </w:rPr>
+      </w:pPr>
+      <w:r>
+        <w:rPr>
+          <w:highlight w:val="green"/>
+        </w:rPr>
         <w:t>Desarrollar listas enlazadas para gestionar el historial de interacciones de cada visitante.</w:t>
       </w:r>
     </w:p>
     <w:p>
       <w:pPr>
+        <w:pStyle w:val="Prrafodelista"/>
+        <w:numPr>
+          <w:ilvl w:val="0"/>
+          <w:numId w:val="2"/>
+        </w:numPr>
         <w:jc w:val="both"/>
         <w:rPr>
           <w:b/>
           <w:bCs/>
-        </w:rPr>
-      </w:pPr>
+          <w:highlight w:val="green"/>
+        </w:rPr>
+      </w:pPr>
+      <w:r>
+        <w:rPr>
+          <w:highlight w:val="green"/>
+        </w:rPr>
+        <w:t>Uso de MVC en el proyecto</w:t>
+      </w:r>
     </w:p>
     <w:sectPr>
       <w:pgSz w:w="12240" w:h="15840"/>
@@ -448,7 +508,7 @@
 </file>
 
 <file path=word/numbering.xml><?xml version="1.0" encoding="utf-8"?>
-<w:numbering xmlns:wpc="http://schemas.microsoft.com/office/word/2010/wordprocessingCanvas" xmlns:cx="http://schemas.microsoft.com/office/drawing/2014/chartex" xmlns:cx1="http://schemas.microsoft.com/office/drawing/2015/9/8/chartex" xmlns:cx2="http://schemas.microsoft.com/office/drawing/2015/10/21/chartex" xmlns:cx3="http://schemas.microsoft.com/office/drawing/2016/5/9/chartex" xmlns:cx4="http://schemas.microsoft.com/office/drawing/2016/5/10/chartex" xmlns:cx5="http://schemas.microsoft.com/office/drawing/2016/5/11/chartex" xmlns:cx6="http://schemas.microsoft.com/office/drawing/2016/5/12/chartex" xmlns:cx7="http://schemas.microsoft.com/office/drawing/2016/5/13/chartex" xmlns:cx8="http://schemas.microsoft.com/office/drawing/2016/5/14/chartex" xmlns:mc="http://schemas.openxmlformats.org/markup-compatibility/2006" xmlns:aink="http://schemas.microsoft.com/office/drawing/2016/ink" xmlns:am3d="http://schemas.microsoft.com/office/drawing/2017/model3d" xmlns:o="urn:schemas-microsoft-com:office:office" xmlns:oel="http://schemas.microsoft.com/office/2019/extlst" xmlns:r="http://schemas.openxmlformats.org/officeDocument/2006/relationships" xmlns:m="http://schemas.openxmlformats.org/officeDocument/2006/math" xmlns:v="urn:schemas-microsoft-com:vml" xmlns:wp14="http://schemas.microsoft.com/office/word/2010/wordprocessingDrawing" xmlns:wp="http://schemas.openxmlformats.org/drawingml/2006/wordprocessingDrawing" xmlns:w10="urn:schemas-microsoft-com:office:word" xmlns:w="http://schemas.openxmlformats.org/wordprocessingml/2006/main" xmlns:w14="http://schemas.microsoft.com/office/word/2010/wordml" xmlns:w15="http://schemas.microsoft.com/office/word/2012/wordml" xmlns:w16cex="http://schemas.microsoft.com/office/word/2018/wordml/cex" xmlns:w16cid="http://schemas.microsoft.com/office/word/2016/wordml/cid" xmlns:w16="http://schemas.microsoft.com/office/word/2018/wordml" xmlns:w16du="http://schemas.microsoft.com/office/word/2023/wordml/word16du" xmlns:w16sdtdh="http://schemas.microsoft.com/office/word/2020/wordml/sdtdatahash" xmlns:w16se="http://schemas.microsoft.com/office/word/2015/wordml/symex" xmlns:wpg="http://schemas.microsoft.com/office/word/2010/wordprocessingGroup" xmlns:wpi="http://schemas.microsoft.com/office/word/2010/wordprocessingInk" xmlns:wne="http://schemas.microsoft.com/office/word/2006/wordml" xmlns:wps="http://schemas.microsoft.com/office/word/2010/wordprocessingShape" mc:Ignorable="w14 w15 w16se w16cid w16 w16cex w16sdtdh w16du wp14">
+<w:numbering xmlns:wpc="http://schemas.microsoft.com/office/word/2010/wordprocessingCanvas" xmlns:cx="http://schemas.microsoft.com/office/drawing/2014/chartex" xmlns:cx1="http://schemas.microsoft.com/office/drawing/2015/9/8/chartex" xmlns:cx2="http://schemas.microsoft.com/office/drawing/2015/10/21/chartex" xmlns:cx3="http://schemas.microsoft.com/office/drawing/2016/5/9/chartex" xmlns:cx4="http://schemas.microsoft.com/office/drawing/2016/5/10/chartex" xmlns:cx5="http://schemas.microsoft.com/office/drawing/2016/5/11/chartex" xmlns:cx6="http://schemas.microsoft.com/office/drawing/2016/5/12/chartex" xmlns:cx7="http://schemas.microsoft.com/office/drawing/2016/5/13/chartex" xmlns:cx8="http://schemas.microsoft.com/office/drawing/2016/5/14/chartex" xmlns:mc="http://schemas.openxmlformats.org/markup-compatibility/2006" xmlns:aink="http://schemas.microsoft.com/office/drawing/2016/ink" xmlns:am3d="http://schemas.microsoft.com/office/drawing/2017/model3d" xmlns:o="urn:schemas-microsoft-com:office:office" xmlns:r="http://schemas.openxmlformats.org/officeDocument/2006/relationships" xmlns:m="http://schemas.openxmlformats.org/officeDocument/2006/math" xmlns:v="urn:schemas-microsoft-com:vml" xmlns:wp14="http://schemas.microsoft.com/office/word/2010/wordprocessingDrawing" xmlns:wp="http://schemas.openxmlformats.org/drawingml/2006/wordprocessingDrawing" xmlns:w10="urn:schemas-microsoft-com:office:word" xmlns:w="http://schemas.openxmlformats.org/wordprocessingml/2006/main" xmlns:w14="http://schemas.microsoft.com/office/word/2010/wordml" xmlns:w15="http://schemas.microsoft.com/office/word/2012/wordml" xmlns:w16cex="http://schemas.microsoft.com/office/word/2018/wordml/cex" xmlns:w16cid="http://schemas.microsoft.com/office/word/2016/wordml/cid" xmlns:w16="http://schemas.microsoft.com/office/word/2018/wordml" xmlns:w16sdtdh="http://schemas.microsoft.com/office/word/2020/wordml/sdtdatahash" xmlns:w16se="http://schemas.microsoft.com/office/word/2015/wordml/symex" xmlns:wpg="http://schemas.microsoft.com/office/word/2010/wordprocessingGroup" xmlns:wpi="http://schemas.microsoft.com/office/word/2010/wordprocessingInk" xmlns:wne="http://schemas.microsoft.com/office/word/2006/wordml" xmlns:wps="http://schemas.microsoft.com/office/word/2010/wordprocessingShape" mc:Ignorable="w14 w15 w16se w16cid w16 w16cex w16sdtdh wp14">
   <w:abstractNum w:abstractNumId="0" w15:restartNumberingAfterBreak="0">
     <w:nsid w:val="5EC028F9"/>
     <w:multiLevelType w:val="hybridMultilevel"/>
@@ -651,17 +711,17 @@
       </w:pPr>
     </w:lvl>
   </w:abstractNum>
-  <w:num w:numId="1" w16cid:durableId="573592267">
+  <w:num w:numId="1">
     <w:abstractNumId w:val="0"/>
   </w:num>
-  <w:num w:numId="2" w16cid:durableId="1498417174">
+  <w:num w:numId="2">
     <w:abstractNumId w:val="1"/>
   </w:num>
 </w:numbering>
 </file>
 
 <file path=word/styles.xml><?xml version="1.0" encoding="utf-8"?>
-<w:styles xmlns:mc="http://schemas.openxmlformats.org/markup-compatibility/2006" xmlns:r="http://schemas.openxmlformats.org/officeDocument/2006/relationships" xmlns:w="http://schemas.openxmlformats.org/wordprocessingml/2006/main" xmlns:w14="http://schemas.microsoft.com/office/word/2010/wordml" xmlns:w15="http://schemas.microsoft.com/office/word/2012/wordml" xmlns:w16cex="http://schemas.microsoft.com/office/word/2018/wordml/cex" xmlns:w16cid="http://schemas.microsoft.com/office/word/2016/wordml/cid" xmlns:w16="http://schemas.microsoft.com/office/word/2018/wordml" xmlns:w16du="http://schemas.microsoft.com/office/word/2023/wordml/word16du" xmlns:w16sdtdh="http://schemas.microsoft.com/office/word/2020/wordml/sdtdatahash" xmlns:w16se="http://schemas.microsoft.com/office/word/2015/wordml/symex" mc:Ignorable="w14 w15 w16se w16cid w16 w16cex w16sdtdh w16du">
+<w:styles xmlns:mc="http://schemas.openxmlformats.org/markup-compatibility/2006" xmlns:r="http://schemas.openxmlformats.org/officeDocument/2006/relationships" xmlns:w="http://schemas.openxmlformats.org/wordprocessingml/2006/main" xmlns:w14="http://schemas.microsoft.com/office/word/2010/wordml" xmlns:w15="http://schemas.microsoft.com/office/word/2012/wordml" xmlns:w16cex="http://schemas.microsoft.com/office/word/2018/wordml/cex" xmlns:w16cid="http://schemas.microsoft.com/office/word/2016/wordml/cid" xmlns:w16="http://schemas.microsoft.com/office/word/2018/wordml" xmlns:w16sdtdh="http://schemas.microsoft.com/office/word/2020/wordml/sdtdatahash" xmlns:w16se="http://schemas.microsoft.com/office/word/2015/wordml/symex" mc:Ignorable="w14 w15 w16se w16cid w16 w16cex w16sdtdh">
   <w:docDefaults>
     <w:rPrDefault>
       <w:rPr>
@@ -1263,6 +1323,7 @@
   <w:style w:type="character" w:default="1" w:styleId="Fuentedeprrafopredeter">
     <w:name w:val="Default Paragraph Font"/>
     <w:uiPriority w:val="1"/>
+    <w:semiHidden/>
     <w:unhideWhenUsed/>
   </w:style>
   <w:style w:type="table" w:default="1" w:styleId="Tablanormal">

</xml_diff>

<commit_message>
Se solucionaron gran parte de navegacion entre menús Ciclos mal implementador fueron arreglados --PENDIENTE-- Cambio de zona del usuario Menu de interaccion con los animales
Signed-off-by: SappyDude <dhystymortal@gmail.com>
</commit_message>
<xml_diff>
--- a/PROGRAMACIÓN/Java universidad/12_ProyectoFinalPOO/Zoologico Interactivo.docx
+++ b/PROGRAMACIÓN/Java universidad/12_ProyectoFinalPOO/Zoologico Interactivo.docx
@@ -219,6 +219,9 @@
     <w:p>
       <w:pPr>
         <w:jc w:val="both"/>
+        <w:rPr>
+          <w:color w:val="FF0000"/>
+        </w:rPr>
       </w:pPr>
       <w:r>
         <w:t xml:space="preserve">Los </w:t>
@@ -277,10 +280,14 @@
         <w:rPr>
           <w:b/>
           <w:bCs/>
+          <w:color w:val="FF0000"/>
         </w:rPr>
         <w:t>tratamientos</w:t>
       </w:r>
       <w:r>
+        <w:rPr>
+          <w:color w:val="FF0000"/>
+        </w:rPr>
         <w:t xml:space="preserve"> veterinarios que reciben.</w:t>
       </w:r>
     </w:p>

</xml_diff>

<commit_message>
Proyecto final POO v2.0 En su total funcionalidad 1. Mejora de los menus propuestos para los usuarios 2. Rastreo correcto de los visitantes 3. Interacciones basicas que pueden realizar los visitantes 4. Mejora de la modularidad 5. Errores por generados por mal manejo de checkers
//Pendiente
1. Implementacion de las excepciones

Signed-off-by: SappyDude <dhystymortal@gmail.com>
</commit_message>
<xml_diff>
--- a/PROGRAMACIÓN/Java universidad/12_ProyectoFinalPOO/Zoologico Interactivo.docx
+++ b/PROGRAMACIÓN/Java universidad/12_ProyectoFinalPOO/Zoologico Interactivo.docx
@@ -418,27 +418,19 @@
         <w:rPr>
           <w:highlight w:val="red"/>
         </w:rPr>
-        <w:t xml:space="preserve">Utilizar </w:t>
-      </w:r>
-      <w:proofErr w:type="spellStart"/>
+        <w:t>Utilizar templates para permitir el almacenamiento de diferentes tipos de animales y visitantes en listas dinámicas.</w:t>
+      </w:r>
       <w:r>
         <w:rPr>
           <w:highlight w:val="red"/>
         </w:rPr>
-        <w:t>templates</w:t>
-      </w:r>
-      <w:proofErr w:type="spellEnd"/>
+        <w:t xml:space="preserve"> </w:t>
+      </w:r>
       <w:r>
         <w:rPr>
           <w:highlight w:val="red"/>
         </w:rPr>
-        <w:t xml:space="preserve"> para permitir el almacenamiento de diferentes tipos de animales y visitantes en listas dinámicas.</w:t>
-      </w:r>
-      <w:r>
-        <w:rPr>
-          <w:highlight w:val="red"/>
-        </w:rPr>
-        <w:t xml:space="preserve"> Opcional</w:t>
+        <w:t>Opcional</w:t>
       </w:r>
     </w:p>
     <w:p>
@@ -502,6 +494,26 @@
           <w:highlight w:val="green"/>
         </w:rPr>
         <w:t>Uso de MVC en el proyecto</w:t>
+      </w:r>
+      <w:r>
+        <w:rPr>
+          <w:highlight w:val="green"/>
+        </w:rPr>
+        <w:t xml:space="preserve"> </w:t>
+      </w:r>
+      <w:r>
+        <w:rPr>
+          <w:color w:val="FF0000"/>
+          <w:highlight w:val="green"/>
+        </w:rPr>
+        <w:t>O</w:t>
+      </w:r>
+      <w:r>
+        <w:rPr>
+          <w:color w:val="FF0000"/>
+          <w:highlight w:val="green"/>
+        </w:rPr>
+        <w:t>pcional</w:t>
       </w:r>
     </w:p>
     <w:sectPr>

</xml_diff>